<commit_message>
Der, Potrotipos y casos de usos
</commit_message>
<xml_diff>
--- a/Analysis/ParkingAppV2.0.docx
+++ b/Analysis/ParkingAppV2.0.docx
@@ -211,13 +211,7 @@
         <w:rPr>
           <w:b/>
         </w:rPr>
-        <w:t>ParkingApp</w:t>
-      </w:r>
-      <w:r>
-        <w:rPr>
-          <w:b/>
-        </w:rPr>
-        <w:t>V2.0</w:t>
+        <w:t>ParkingAppV2.0</w:t>
       </w:r>
       <w:r>
         <w:rPr/>
@@ -606,33 +600,77 @@
     </w:p>
     <w:p>
       <w:pPr>
-        <w:sectPr>
-          <w:type w:val="nextPage"/>
-          <w:pgSz w:w="11906" w:h="16838"/>
-          <w:pgMar w:left="1600" w:right="1680" w:header="0" w:top="1320" w:footer="0" w:bottom="280" w:gutter="0"/>
-          <w:pgNumType w:fmt="decimal"/>
-          <w:formProt w:val="false"/>
-          <w:textDirection w:val="lrTb"/>
-          <w:docGrid w:type="default" w:linePitch="100" w:charSpace="4096"/>
-        </w:sectPr>
         <w:pStyle w:val="Ttulo1"/>
         <w:ind w:left="0" w:right="1252" w:hanging="0"/>
         <w:rPr/>
       </w:pPr>
       <w:r>
+        <w:rPr/>
+        <w:t>Diagrama de Entidad Relación</w:t>
+      </w:r>
+    </w:p>
+    <w:p>
+      <w:pPr>
+        <w:pStyle w:val="Ttulo1"/>
+        <w:ind w:left="0" w:right="1252" w:hanging="0"/>
+        <w:rPr>
+          <w:b/>
+          <w:b/>
+          <w:sz w:val="24"/>
+        </w:rPr>
+      </w:pPr>
+      <w:r>
+        <w:rPr>
+          <w:b/>
+          <w:sz w:val="24"/>
+        </w:rPr>
+      </w:r>
+    </w:p>
+    <w:p>
+      <w:pPr>
+        <w:pStyle w:val="Ttulo1"/>
+        <w:ind w:left="0" w:right="1252" w:hanging="0"/>
+        <w:rPr>
+          <w:b/>
+          <w:b/>
+          <w:sz w:val="24"/>
+        </w:rPr>
+      </w:pPr>
+      <w:r>
+        <w:rPr>
+          <w:b/>
+          <w:sz w:val="24"/>
+        </w:rPr>
+      </w:r>
+    </w:p>
+    <w:p>
+      <w:pPr>
+        <w:pStyle w:val="Ttulo1"/>
+        <w:ind w:left="0" w:right="1252" w:hanging="0"/>
+        <w:rPr>
+          <w:b/>
+          <w:b/>
+          <w:sz w:val="24"/>
+        </w:rPr>
+      </w:pPr>
+      <w:r>
+        <w:rPr>
+          <w:b/>
+          <w:sz w:val="24"/>
+        </w:rPr>
         <w:drawing>
-          <wp:anchor behindDoc="0" distT="0" distB="0" distL="114300" distR="114300" simplePos="0" locked="0" layoutInCell="1" allowOverlap="1" relativeHeight="2">
+          <wp:anchor behindDoc="0" distT="0" distB="0" distL="0" distR="0" simplePos="0" locked="0" layoutInCell="1" allowOverlap="1" relativeHeight="7">
             <wp:simplePos x="0" y="0"/>
             <wp:positionH relativeFrom="column">
-              <wp:posOffset>3347720</wp:posOffset>
+              <wp:align>center</wp:align>
             </wp:positionH>
             <wp:positionV relativeFrom="paragraph">
-              <wp:posOffset>4154805</wp:posOffset>
+              <wp:posOffset>635</wp:posOffset>
             </wp:positionV>
-            <wp:extent cx="420370" cy="88900"/>
+            <wp:extent cx="5589270" cy="3778250"/>
             <wp:effectExtent l="0" t="0" r="0" b="0"/>
-            <wp:wrapNone/>
-            <wp:docPr id="1" name="Imagen 12" descr=""/>
+            <wp:wrapSquare wrapText="largest"/>
+            <wp:docPr id="1" name="Imagen7" descr=""/>
             <wp:cNvGraphicFramePr>
               <a:graphicFrameLocks xmlns:a="http://schemas.openxmlformats.org/drawingml/2006/main" noChangeAspect="1"/>
             </wp:cNvGraphicFramePr>
@@ -640,7 +678,7 @@
               <a:graphicData uri="http://schemas.openxmlformats.org/drawingml/2006/picture">
                 <pic:pic xmlns:pic="http://schemas.openxmlformats.org/drawingml/2006/picture">
                   <pic:nvPicPr>
-                    <pic:cNvPr id="1" name="Imagen 12" descr=""/>
+                    <pic:cNvPr id="1" name="Imagen7" descr=""/>
                     <pic:cNvPicPr>
                       <a:picLocks noChangeAspect="1" noChangeArrowheads="1"/>
                     </pic:cNvPicPr>
@@ -654,7 +692,7 @@
                   <pic:spPr bwMode="auto">
                     <a:xfrm>
                       <a:off x="0" y="0"/>
-                      <a:ext cx="420370" cy="88900"/>
+                      <a:ext cx="5589270" cy="3778250"/>
                     </a:xfrm>
                     <a:prstGeom prst="rect">
                       <a:avLst/>
@@ -667,93 +705,28 @@
         </w:drawing>
       </w:r>
       <w:r>
-        <w:rPr/>
-        <w:t>D</w:t>
-      </w:r>
-      <w:r>
-        <w:rPr/>
-        <w:t>iagrama de Entidad Relación</w:t>
-      </w:r>
-    </w:p>
-    <w:p>
-      <w:pPr>
-        <w:pStyle w:val="Normal"/>
-        <w:spacing w:before="73" w:after="0"/>
-        <w:ind w:left="1331" w:right="1252" w:hanging="0"/>
-        <w:jc w:val="center"/>
-        <w:rPr>
-          <w:b/>
+        <w:br w:type="page"/>
+      </w:r>
+    </w:p>
+    <w:p>
+      <w:pPr>
+        <w:pStyle w:val="Ttulo1"/>
+        <w:ind w:left="0" w:right="1252" w:hanging="0"/>
+        <w:rPr/>
+      </w:pPr>
+      <w:r>
+        <w:rPr>
           <w:b/>
           <w:sz w:val="24"/>
         </w:rPr>
-      </w:pPr>
-      <w:r>
-        <w:drawing>
-          <wp:anchor behindDoc="0" distT="0" distB="0" distL="0" distR="0" simplePos="0" locked="0" layoutInCell="1" allowOverlap="1" relativeHeight="6">
-            <wp:simplePos x="0" y="0"/>
-            <wp:positionH relativeFrom="column">
-              <wp:align>center</wp:align>
-            </wp:positionH>
-            <wp:positionV relativeFrom="paragraph">
-              <wp:posOffset>635</wp:posOffset>
-            </wp:positionV>
-            <wp:extent cx="5478145" cy="4152265"/>
-            <wp:effectExtent l="0" t="0" r="0" b="0"/>
-            <wp:wrapSquare wrapText="largest"/>
-            <wp:docPr id="2" name="Imagen7" descr=""/>
-            <wp:cNvGraphicFramePr>
-              <a:graphicFrameLocks xmlns:a="http://schemas.openxmlformats.org/drawingml/2006/main" noChangeAspect="1"/>
-            </wp:cNvGraphicFramePr>
-            <a:graphic xmlns:a="http://schemas.openxmlformats.org/drawingml/2006/main">
-              <a:graphicData uri="http://schemas.openxmlformats.org/drawingml/2006/picture">
-                <pic:pic xmlns:pic="http://schemas.openxmlformats.org/drawingml/2006/picture">
-                  <pic:nvPicPr>
-                    <pic:cNvPr id="2" name="Imagen7" descr=""/>
-                    <pic:cNvPicPr>
-                      <a:picLocks noChangeAspect="1" noChangeArrowheads="1"/>
-                    </pic:cNvPicPr>
-                  </pic:nvPicPr>
-                  <pic:blipFill>
-                    <a:blip r:embed="rId3"/>
-                    <a:stretch>
-                      <a:fillRect/>
-                    </a:stretch>
-                  </pic:blipFill>
-                  <pic:spPr bwMode="auto">
-                    <a:xfrm>
-                      <a:off x="0" y="0"/>
-                      <a:ext cx="5478145" cy="4152265"/>
-                    </a:xfrm>
-                    <a:prstGeom prst="rect">
-                      <a:avLst/>
-                    </a:prstGeom>
-                  </pic:spPr>
-                </pic:pic>
-              </a:graphicData>
-            </a:graphic>
-          </wp:anchor>
-        </w:drawing>
-      </w:r>
-      <w:r>
-        <w:rPr>
-          <w:b/>
-          <w:sz w:val="24"/>
-        </w:rPr>
-        <w:t>P</w:t>
-      </w:r>
-      <w:r>
-        <w:rPr>
-          <w:b/>
-          <w:sz w:val="24"/>
-        </w:rPr>
-        <w:t>rototipos</w:t>
+        <w:t>Prototipos</w:t>
       </w:r>
     </w:p>
     <w:p>
       <w:pPr>
         <w:pStyle w:val="Cuerpodetexto"/>
         <w:spacing w:before="183" w:after="0"/>
-        <w:ind w:left="1331" w:right="1252" w:hanging="0"/>
+        <w:ind w:right="1252" w:hanging="0"/>
         <w:jc w:val="center"/>
         <w:rPr/>
       </w:pPr>
@@ -811,7 +784,7 @@
       <w:r>
         <w:rPr/>
         <w:drawing>
-          <wp:anchor behindDoc="0" distT="0" distB="0" distL="0" distR="0" simplePos="0" locked="0" layoutInCell="1" allowOverlap="1" relativeHeight="4">
+          <wp:anchor behindDoc="0" distT="0" distB="0" distL="0" distR="0" simplePos="0" locked="0" layoutInCell="1" allowOverlap="1" relativeHeight="3">
             <wp:simplePos x="0" y="0"/>
             <wp:positionH relativeFrom="column">
               <wp:align>center</wp:align>
@@ -822,7 +795,7 @@
             <wp:extent cx="5279390" cy="5085715"/>
             <wp:effectExtent l="0" t="0" r="0" b="0"/>
             <wp:wrapSquare wrapText="largest"/>
-            <wp:docPr id="3" name="Imagen5" descr=""/>
+            <wp:docPr id="2" name="Imagen5" descr=""/>
             <wp:cNvGraphicFramePr>
               <a:graphicFrameLocks xmlns:a="http://schemas.openxmlformats.org/drawingml/2006/main" noChangeAspect="1"/>
             </wp:cNvGraphicFramePr>
@@ -830,13 +803,13 @@
               <a:graphicData uri="http://schemas.openxmlformats.org/drawingml/2006/picture">
                 <pic:pic xmlns:pic="http://schemas.openxmlformats.org/drawingml/2006/picture">
                   <pic:nvPicPr>
-                    <pic:cNvPr id="3" name="Imagen5" descr=""/>
+                    <pic:cNvPr id="2" name="Imagen5" descr=""/>
                     <pic:cNvPicPr>
                       <a:picLocks noChangeAspect="1" noChangeArrowheads="1"/>
                     </pic:cNvPicPr>
                   </pic:nvPicPr>
                   <pic:blipFill>
-                    <a:blip r:embed="rId4"/>
+                    <a:blip r:embed="rId3"/>
                     <a:stretch>
                       <a:fillRect/>
                     </a:stretch>
@@ -884,43 +857,13 @@
         <w:rPr/>
         <w:t>Prototipo de Movimientos  - Entrada y Salida</w:t>
       </w:r>
-    </w:p>
-    <w:p>
-      <w:pPr>
-        <w:sectPr>
-          <w:type w:val="nextPage"/>
-          <w:pgSz w:w="11906" w:h="16838"/>
-          <w:pgMar w:left="1600" w:right="1680" w:header="0" w:top="1320" w:footer="0" w:bottom="280" w:gutter="0"/>
-          <w:pgNumType w:fmt="decimal"/>
-          <w:formProt w:val="false"/>
-          <w:textDirection w:val="lrTb"/>
-          <w:docGrid w:type="default" w:linePitch="100" w:charSpace="4096"/>
-        </w:sectPr>
-        <w:pStyle w:val="Cuerpodetexto"/>
-        <w:spacing w:before="73" w:after="0"/>
-        <w:ind w:left="1331" w:right="1251" w:hanging="0"/>
-        <w:jc w:val="right"/>
-        <w:rPr/>
-      </w:pPr>
-      <w:r>
-        <w:rPr/>
-      </w:r>
-    </w:p>
-    <w:p>
-      <w:pPr>
-        <w:pStyle w:val="Cuerpodetexto"/>
-        <w:spacing w:before="73" w:after="0"/>
-        <w:ind w:left="1331" w:right="1252" w:hanging="0"/>
-        <w:jc w:val="center"/>
-        <w:rPr/>
-      </w:pPr>
       <w:r>
         <w:rPr/>
         <w:drawing>
           <wp:inline distT="0" distB="0" distL="0" distR="0">
             <wp:extent cx="3629025" cy="7105650"/>
             <wp:effectExtent l="0" t="0" r="0" b="0"/>
-            <wp:docPr id="4" name="Imagen9" descr=""/>
+            <wp:docPr id="3" name="Imagen9" descr=""/>
             <wp:cNvGraphicFramePr>
               <a:graphicFrameLocks xmlns:a="http://schemas.openxmlformats.org/drawingml/2006/main" noChangeAspect="1"/>
             </wp:cNvGraphicFramePr>
@@ -928,13 +871,13 @@
               <a:graphicData uri="http://schemas.openxmlformats.org/drawingml/2006/picture">
                 <pic:pic xmlns:pic="http://schemas.openxmlformats.org/drawingml/2006/picture">
                   <pic:nvPicPr>
-                    <pic:cNvPr id="4" name="Imagen9" descr=""/>
+                    <pic:cNvPr id="3" name="Imagen9" descr=""/>
                     <pic:cNvPicPr>
                       <a:picLocks noChangeAspect="1" noChangeArrowheads="1"/>
                     </pic:cNvPicPr>
                   </pic:nvPicPr>
                   <pic:blipFill>
-                    <a:blip r:embed="rId5"/>
+                    <a:blip r:embed="rId4"/>
                     <a:stretch>
                       <a:fillRect/>
                     </a:stretch>
@@ -960,7 +903,7 @@
           <wp:inline distT="0" distB="0" distL="0" distR="0">
             <wp:extent cx="3762375" cy="7105650"/>
             <wp:effectExtent l="0" t="0" r="0" b="0"/>
-            <wp:docPr id="5" name="Imagen11" descr=""/>
+            <wp:docPr id="4" name="Imagen11" descr=""/>
             <wp:cNvGraphicFramePr>
               <a:graphicFrameLocks xmlns:a="http://schemas.openxmlformats.org/drawingml/2006/main" noChangeAspect="1"/>
             </wp:cNvGraphicFramePr>
@@ -968,13 +911,13 @@
               <a:graphicData uri="http://schemas.openxmlformats.org/drawingml/2006/picture">
                 <pic:pic xmlns:pic="http://schemas.openxmlformats.org/drawingml/2006/picture">
                   <pic:nvPicPr>
-                    <pic:cNvPr id="5" name="Imagen11" descr=""/>
+                    <pic:cNvPr id="4" name="Imagen11" descr=""/>
                     <pic:cNvPicPr>
                       <a:picLocks noChangeAspect="1" noChangeArrowheads="1"/>
                     </pic:cNvPicPr>
                   </pic:nvPicPr>
                   <pic:blipFill>
-                    <a:blip r:embed="rId6"/>
+                    <a:blip r:embed="rId5"/>
                     <a:stretch>
                       <a:fillRect/>
                     </a:stretch>
@@ -1036,7 +979,7 @@
           <wp:inline distT="0" distB="0" distL="0" distR="0">
             <wp:extent cx="3781425" cy="7134225"/>
             <wp:effectExtent l="0" t="0" r="0" b="0"/>
-            <wp:docPr id="6" name="Imagen12" descr=""/>
+            <wp:docPr id="5" name="Imagen12" descr=""/>
             <wp:cNvGraphicFramePr>
               <a:graphicFrameLocks xmlns:a="http://schemas.openxmlformats.org/drawingml/2006/main" noChangeAspect="1"/>
             </wp:cNvGraphicFramePr>
@@ -1044,13 +987,13 @@
               <a:graphicData uri="http://schemas.openxmlformats.org/drawingml/2006/picture">
                 <pic:pic xmlns:pic="http://schemas.openxmlformats.org/drawingml/2006/picture">
                   <pic:nvPicPr>
-                    <pic:cNvPr id="6" name="Imagen12" descr=""/>
+                    <pic:cNvPr id="5" name="Imagen12" descr=""/>
                     <pic:cNvPicPr>
                       <a:picLocks noChangeAspect="1" noChangeArrowheads="1"/>
                     </pic:cNvPicPr>
                   </pic:nvPicPr>
                   <pic:blipFill>
-                    <a:blip r:embed="rId7"/>
+                    <a:blip r:embed="rId6"/>
                     <a:stretch>
                       <a:fillRect/>
                     </a:stretch>
@@ -1122,7 +1065,7 @@
       <w:r>
         <w:rPr/>
         <w:drawing>
-          <wp:anchor behindDoc="0" distT="0" distB="0" distL="0" distR="0" simplePos="0" locked="0" layoutInCell="1" allowOverlap="1" relativeHeight="5">
+          <wp:anchor behindDoc="0" distT="0" distB="0" distL="0" distR="0" simplePos="0" locked="0" layoutInCell="1" allowOverlap="1" relativeHeight="4">
             <wp:simplePos x="0" y="0"/>
             <wp:positionH relativeFrom="column">
               <wp:align>center</wp:align>
@@ -1133,7 +1076,7 @@
             <wp:extent cx="3314065" cy="6438900"/>
             <wp:effectExtent l="0" t="0" r="0" b="0"/>
             <wp:wrapSquare wrapText="largest"/>
-            <wp:docPr id="7" name="Imagen6" descr=""/>
+            <wp:docPr id="6" name="Imagen6" descr=""/>
             <wp:cNvGraphicFramePr>
               <a:graphicFrameLocks xmlns:a="http://schemas.openxmlformats.org/drawingml/2006/main" noChangeAspect="1"/>
             </wp:cNvGraphicFramePr>
@@ -1141,13 +1084,13 @@
               <a:graphicData uri="http://schemas.openxmlformats.org/drawingml/2006/picture">
                 <pic:pic xmlns:pic="http://schemas.openxmlformats.org/drawingml/2006/picture">
                   <pic:nvPicPr>
-                    <pic:cNvPr id="7" name="Imagen6" descr=""/>
+                    <pic:cNvPr id="6" name="Imagen6" descr=""/>
                     <pic:cNvPicPr>
                       <a:picLocks noChangeAspect="1" noChangeArrowheads="1"/>
                     </pic:cNvPicPr>
                   </pic:nvPicPr>
                   <pic:blipFill>
-                    <a:blip r:embed="rId8"/>
+                    <a:blip r:embed="rId7"/>
                     <a:stretch>
                       <a:fillRect/>
                     </a:stretch>
@@ -1228,7 +1171,7 @@
           <wp:inline distT="0" distB="0" distL="0" distR="0">
             <wp:extent cx="3819525" cy="7172325"/>
             <wp:effectExtent l="0" t="0" r="0" b="0"/>
-            <wp:docPr id="8" name="Imagen1" descr=""/>
+            <wp:docPr id="7" name="Imagen1" descr=""/>
             <wp:cNvGraphicFramePr>
               <a:graphicFrameLocks xmlns:a="http://schemas.openxmlformats.org/drawingml/2006/main" noChangeAspect="1"/>
             </wp:cNvGraphicFramePr>
@@ -1236,13 +1179,13 @@
               <a:graphicData uri="http://schemas.openxmlformats.org/drawingml/2006/picture">
                 <pic:pic xmlns:pic="http://schemas.openxmlformats.org/drawingml/2006/picture">
                   <pic:nvPicPr>
-                    <pic:cNvPr id="8" name="Imagen1" descr=""/>
+                    <pic:cNvPr id="7" name="Imagen1" descr=""/>
                     <pic:cNvPicPr>
                       <a:picLocks noChangeAspect="1" noChangeArrowheads="1"/>
                     </pic:cNvPicPr>
                   </pic:nvPicPr>
                   <pic:blipFill>
-                    <a:blip r:embed="rId9"/>
+                    <a:blip r:embed="rId8"/>
                     <a:stretch>
                       <a:fillRect/>
                     </a:stretch>
@@ -1295,7 +1238,7 @@
           <wp:inline distT="0" distB="0" distL="0" distR="0">
             <wp:extent cx="3446780" cy="6643370"/>
             <wp:effectExtent l="0" t="0" r="0" b="0"/>
-            <wp:docPr id="9" name="Imagen 55" descr=""/>
+            <wp:docPr id="8" name="Imagen 55" descr=""/>
             <wp:cNvGraphicFramePr>
               <a:graphicFrameLocks xmlns:a="http://schemas.openxmlformats.org/drawingml/2006/main" noChangeAspect="1"/>
             </wp:cNvGraphicFramePr>
@@ -1303,13 +1246,13 @@
               <a:graphicData uri="http://schemas.openxmlformats.org/drawingml/2006/picture">
                 <pic:pic xmlns:pic="http://schemas.openxmlformats.org/drawingml/2006/picture">
                   <pic:nvPicPr>
-                    <pic:cNvPr id="9" name="Imagen 55" descr=""/>
+                    <pic:cNvPr id="8" name="Imagen 55" descr=""/>
                     <pic:cNvPicPr>
                       <a:picLocks noChangeAspect="1" noChangeArrowheads="1"/>
                     </pic:cNvPicPr>
                   </pic:nvPicPr>
                   <pic:blipFill>
-                    <a:blip r:embed="rId10"/>
+                    <a:blip r:embed="rId9"/>
                     <a:stretch>
                       <a:fillRect/>
                     </a:stretch>
@@ -1373,7 +1316,7 @@
           <wp:inline distT="0" distB="0" distL="0" distR="0">
             <wp:extent cx="3624580" cy="6912610"/>
             <wp:effectExtent l="0" t="0" r="0" b="0"/>
-            <wp:docPr id="10" name="Imagen 54" descr=""/>
+            <wp:docPr id="9" name="Imagen 54" descr=""/>
             <wp:cNvGraphicFramePr>
               <a:graphicFrameLocks xmlns:a="http://schemas.openxmlformats.org/drawingml/2006/main" noChangeAspect="1"/>
             </wp:cNvGraphicFramePr>
@@ -1381,13 +1324,13 @@
               <a:graphicData uri="http://schemas.openxmlformats.org/drawingml/2006/picture">
                 <pic:pic xmlns:pic="http://schemas.openxmlformats.org/drawingml/2006/picture">
                   <pic:nvPicPr>
-                    <pic:cNvPr id="10" name="Imagen 54" descr=""/>
+                    <pic:cNvPr id="9" name="Imagen 54" descr=""/>
                     <pic:cNvPicPr>
                       <a:picLocks noChangeAspect="1" noChangeArrowheads="1"/>
                     </pic:cNvPicPr>
                   </pic:nvPicPr>
                   <pic:blipFill>
-                    <a:blip r:embed="rId11"/>
+                    <a:blip r:embed="rId10"/>
                     <a:stretch>
                       <a:fillRect/>
                     </a:stretch>
@@ -1451,7 +1394,7 @@
           <wp:inline distT="0" distB="0" distL="0" distR="0">
             <wp:extent cx="3849370" cy="7136130"/>
             <wp:effectExtent l="0" t="0" r="0" b="0"/>
-            <wp:docPr id="11" name="Imagen 53" descr=""/>
+            <wp:docPr id="10" name="Imagen 53" descr=""/>
             <wp:cNvGraphicFramePr>
               <a:graphicFrameLocks xmlns:a="http://schemas.openxmlformats.org/drawingml/2006/main" noChangeAspect="1"/>
             </wp:cNvGraphicFramePr>
@@ -1459,13 +1402,13 @@
               <a:graphicData uri="http://schemas.openxmlformats.org/drawingml/2006/picture">
                 <pic:pic xmlns:pic="http://schemas.openxmlformats.org/drawingml/2006/picture">
                   <pic:nvPicPr>
-                    <pic:cNvPr id="11" name="Imagen 53" descr=""/>
+                    <pic:cNvPr id="10" name="Imagen 53" descr=""/>
                     <pic:cNvPicPr>
                       <a:picLocks noChangeAspect="1" noChangeArrowheads="1"/>
                     </pic:cNvPicPr>
                   </pic:nvPicPr>
                   <pic:blipFill>
-                    <a:blip r:embed="rId12"/>
+                    <a:blip r:embed="rId11"/>
                     <a:stretch>
                       <a:fillRect/>
                     </a:stretch>
@@ -1540,7 +1483,7 @@
           <wp:inline distT="0" distB="0" distL="0" distR="0">
             <wp:extent cx="3303270" cy="6316980"/>
             <wp:effectExtent l="0" t="0" r="0" b="0"/>
-            <wp:docPr id="12" name="Imagen 50" descr=""/>
+            <wp:docPr id="11" name="Imagen 50" descr=""/>
             <wp:cNvGraphicFramePr>
               <a:graphicFrameLocks xmlns:a="http://schemas.openxmlformats.org/drawingml/2006/main" noChangeAspect="1"/>
             </wp:cNvGraphicFramePr>
@@ -1548,13 +1491,13 @@
               <a:graphicData uri="http://schemas.openxmlformats.org/drawingml/2006/picture">
                 <pic:pic xmlns:pic="http://schemas.openxmlformats.org/drawingml/2006/picture">
                   <pic:nvPicPr>
-                    <pic:cNvPr id="12" name="Imagen 50" descr=""/>
+                    <pic:cNvPr id="11" name="Imagen 50" descr=""/>
                     <pic:cNvPicPr>
                       <a:picLocks noChangeAspect="1" noChangeArrowheads="1"/>
                     </pic:cNvPicPr>
                   </pic:nvPicPr>
                   <pic:blipFill>
-                    <a:blip r:embed="rId13"/>
+                    <a:blip r:embed="rId12"/>
                     <a:stretch>
                       <a:fillRect/>
                     </a:stretch>
@@ -1618,7 +1561,7 @@
           <wp:inline distT="0" distB="0" distL="0" distR="0">
             <wp:extent cx="3393440" cy="6304280"/>
             <wp:effectExtent l="0" t="0" r="0" b="0"/>
-            <wp:docPr id="13" name="Imagen 49" descr=""/>
+            <wp:docPr id="12" name="Imagen 49" descr=""/>
             <wp:cNvGraphicFramePr>
               <a:graphicFrameLocks xmlns:a="http://schemas.openxmlformats.org/drawingml/2006/main" noChangeAspect="1"/>
             </wp:cNvGraphicFramePr>
@@ -1626,13 +1569,13 @@
               <a:graphicData uri="http://schemas.openxmlformats.org/drawingml/2006/picture">
                 <pic:pic xmlns:pic="http://schemas.openxmlformats.org/drawingml/2006/picture">
                   <pic:nvPicPr>
-                    <pic:cNvPr id="13" name="Imagen 49" descr=""/>
+                    <pic:cNvPr id="12" name="Imagen 49" descr=""/>
                     <pic:cNvPicPr>
                       <a:picLocks noChangeAspect="1" noChangeArrowheads="1"/>
                     </pic:cNvPicPr>
                   </pic:nvPicPr>
                   <pic:blipFill>
-                    <a:blip r:embed="rId14"/>
+                    <a:blip r:embed="rId13"/>
                     <a:stretch>
                       <a:fillRect/>
                     </a:stretch>
@@ -1707,7 +1650,7 @@
           <wp:inline distT="0" distB="0" distL="0" distR="0">
             <wp:extent cx="3554095" cy="6789420"/>
             <wp:effectExtent l="0" t="0" r="0" b="0"/>
-            <wp:docPr id="14" name="Imagen 52" descr=""/>
+            <wp:docPr id="13" name="Imagen 52" descr=""/>
             <wp:cNvGraphicFramePr>
               <a:graphicFrameLocks xmlns:a="http://schemas.openxmlformats.org/drawingml/2006/main" noChangeAspect="1"/>
             </wp:cNvGraphicFramePr>
@@ -1715,13 +1658,13 @@
               <a:graphicData uri="http://schemas.openxmlformats.org/drawingml/2006/picture">
                 <pic:pic xmlns:pic="http://schemas.openxmlformats.org/drawingml/2006/picture">
                   <pic:nvPicPr>
-                    <pic:cNvPr id="14" name="Imagen 52" descr=""/>
+                    <pic:cNvPr id="13" name="Imagen 52" descr=""/>
                     <pic:cNvPicPr>
                       <a:picLocks noChangeAspect="1" noChangeArrowheads="1"/>
                     </pic:cNvPicPr>
                   </pic:nvPicPr>
                   <pic:blipFill>
-                    <a:blip r:embed="rId15"/>
+                    <a:blip r:embed="rId14"/>
                     <a:stretch>
                       <a:fillRect/>
                     </a:stretch>
@@ -1795,7 +1738,7 @@
           <wp:inline distT="0" distB="0" distL="0" distR="0">
             <wp:extent cx="3287395" cy="6134100"/>
             <wp:effectExtent l="0" t="0" r="0" b="0"/>
-            <wp:docPr id="15" name="Imagen 48" descr=""/>
+            <wp:docPr id="14" name="Imagen 48" descr=""/>
             <wp:cNvGraphicFramePr>
               <a:graphicFrameLocks xmlns:a="http://schemas.openxmlformats.org/drawingml/2006/main" noChangeAspect="1"/>
             </wp:cNvGraphicFramePr>
@@ -1803,13 +1746,13 @@
               <a:graphicData uri="http://schemas.openxmlformats.org/drawingml/2006/picture">
                 <pic:pic xmlns:pic="http://schemas.openxmlformats.org/drawingml/2006/picture">
                   <pic:nvPicPr>
-                    <pic:cNvPr id="15" name="Imagen 48" descr=""/>
+                    <pic:cNvPr id="14" name="Imagen 48" descr=""/>
                     <pic:cNvPicPr>
                       <a:picLocks noChangeAspect="1" noChangeArrowheads="1"/>
                     </pic:cNvPicPr>
                   </pic:nvPicPr>
                   <pic:blipFill>
-                    <a:blip r:embed="rId16"/>
+                    <a:blip r:embed="rId15"/>
                     <a:stretch>
                       <a:fillRect/>
                     </a:stretch>
@@ -1885,7 +1828,7 @@
           <wp:inline distT="0" distB="0" distL="0" distR="0">
             <wp:extent cx="3498215" cy="6577330"/>
             <wp:effectExtent l="0" t="0" r="0" b="0"/>
-            <wp:docPr id="16" name="Imagen 51" descr=""/>
+            <wp:docPr id="15" name="Imagen 51" descr=""/>
             <wp:cNvGraphicFramePr>
               <a:graphicFrameLocks xmlns:a="http://schemas.openxmlformats.org/drawingml/2006/main" noChangeAspect="1"/>
             </wp:cNvGraphicFramePr>
@@ -1893,13 +1836,13 @@
               <a:graphicData uri="http://schemas.openxmlformats.org/drawingml/2006/picture">
                 <pic:pic xmlns:pic="http://schemas.openxmlformats.org/drawingml/2006/picture">
                   <pic:nvPicPr>
-                    <pic:cNvPr id="16" name="Imagen 51" descr=""/>
+                    <pic:cNvPr id="15" name="Imagen 51" descr=""/>
                     <pic:cNvPicPr>
                       <a:picLocks noChangeAspect="1" noChangeArrowheads="1"/>
                     </pic:cNvPicPr>
                   </pic:nvPicPr>
                   <pic:blipFill>
-                    <a:blip r:embed="rId17"/>
+                    <a:blip r:embed="rId16"/>
                     <a:stretch>
                       <a:fillRect/>
                     </a:stretch>
@@ -2092,7 +2035,7 @@
       <w:r>
         <w:rPr/>
         <w:drawing>
-          <wp:anchor behindDoc="0" distT="0" distB="0" distL="0" distR="0" simplePos="0" locked="0" layoutInCell="1" allowOverlap="1" relativeHeight="3">
+          <wp:anchor behindDoc="0" distT="0" distB="0" distL="0" distR="0" simplePos="0" locked="0" layoutInCell="1" allowOverlap="1" relativeHeight="2">
             <wp:simplePos x="0" y="0"/>
             <wp:positionH relativeFrom="column">
               <wp:align>center</wp:align>
@@ -2103,7 +2046,7 @@
             <wp:extent cx="4684395" cy="2832100"/>
             <wp:effectExtent l="0" t="0" r="0" b="0"/>
             <wp:wrapSquare wrapText="largest"/>
-            <wp:docPr id="17" name="Imagen4" descr=""/>
+            <wp:docPr id="16" name="Imagen4" descr=""/>
             <wp:cNvGraphicFramePr>
               <a:graphicFrameLocks xmlns:a="http://schemas.openxmlformats.org/drawingml/2006/main" noChangeAspect="1"/>
             </wp:cNvGraphicFramePr>
@@ -2111,13 +2054,13 @@
               <a:graphicData uri="http://schemas.openxmlformats.org/drawingml/2006/picture">
                 <pic:pic xmlns:pic="http://schemas.openxmlformats.org/drawingml/2006/picture">
                   <pic:nvPicPr>
-                    <pic:cNvPr id="17" name="Imagen4" descr=""/>
+                    <pic:cNvPr id="16" name="Imagen4" descr=""/>
                     <pic:cNvPicPr>
                       <a:picLocks noChangeAspect="1" noChangeArrowheads="1"/>
                     </pic:cNvPicPr>
                   </pic:nvPicPr>
                   <pic:blipFill>
-                    <a:blip r:embed="rId18"/>
+                    <a:blip r:embed="rId17"/>
                     <a:stretch>
                       <a:fillRect/>
                     </a:stretch>
@@ -2195,7 +2138,7 @@
           <wp:inline distT="0" distB="0" distL="0" distR="0">
             <wp:extent cx="5389245" cy="3534410"/>
             <wp:effectExtent l="0" t="0" r="0" b="0"/>
-            <wp:docPr id="18" name="Imagen 2" descr="C:\Users\Mike\Desktop\pp\parking - img\Mantenimiento y Seguridad.png"/>
+            <wp:docPr id="17" name="Imagen 2" descr="C:\Users\Mike\Desktop\pp\parking - img\Mantenimiento y Seguridad.png"/>
             <wp:cNvGraphicFramePr>
               <a:graphicFrameLocks xmlns:a="http://schemas.openxmlformats.org/drawingml/2006/main" noChangeAspect="1"/>
             </wp:cNvGraphicFramePr>
@@ -2203,13 +2146,13 @@
               <a:graphicData uri="http://schemas.openxmlformats.org/drawingml/2006/picture">
                 <pic:pic xmlns:pic="http://schemas.openxmlformats.org/drawingml/2006/picture">
                   <pic:nvPicPr>
-                    <pic:cNvPr id="18" name="Imagen 2" descr="C:\Users\Mike\Desktop\pp\parking - img\Mantenimiento y Seguridad.png"/>
+                    <pic:cNvPr id="17" name="Imagen 2" descr="C:\Users\Mike\Desktop\pp\parking - img\Mantenimiento y Seguridad.png"/>
                     <pic:cNvPicPr>
                       <a:picLocks noChangeAspect="1" noChangeArrowheads="1"/>
                     </pic:cNvPicPr>
                   </pic:nvPicPr>
                   <pic:blipFill>
-                    <a:blip r:embed="rId19"/>
+                    <a:blip r:embed="rId18"/>
                     <a:stretch>
                       <a:fillRect/>
                     </a:stretch>
@@ -2232,32 +2175,6 @@
     </w:p>
     <w:p>
       <w:pPr>
-        <w:pStyle w:val="Cuerpodetexto"/>
-        <w:rPr>
-          <w:sz w:val="20"/>
-        </w:rPr>
-      </w:pPr>
-      <w:r>
-        <w:rPr>
-          <w:sz w:val="20"/>
-        </w:rPr>
-      </w:r>
-    </w:p>
-    <w:p>
-      <w:pPr>
-        <w:pStyle w:val="Cuerpodetexto"/>
-        <w:rPr>
-          <w:sz w:val="20"/>
-        </w:rPr>
-      </w:pPr>
-      <w:r>
-        <w:rPr>
-          <w:sz w:val="20"/>
-        </w:rPr>
-      </w:r>
-    </w:p>
-    <w:p>
-      <w:pPr>
         <w:sectPr>
           <w:type w:val="nextPage"/>
           <w:pgSz w:w="11906" w:h="16838"/>
@@ -2328,7 +2245,7 @@
           <w:sz w:val="20"/>
         </w:rPr>
         <w:drawing>
-          <wp:anchor behindDoc="0" distT="0" distB="0" distL="0" distR="0" simplePos="0" locked="0" layoutInCell="1" allowOverlap="1" relativeHeight="8">
+          <wp:anchor behindDoc="0" distT="0" distB="0" distL="0" distR="0" simplePos="0" locked="0" layoutInCell="1" allowOverlap="1" relativeHeight="6">
             <wp:simplePos x="0" y="0"/>
             <wp:positionH relativeFrom="column">
               <wp:posOffset>207645</wp:posOffset>
@@ -2339,7 +2256,7 @@
             <wp:extent cx="5195570" cy="2475865"/>
             <wp:effectExtent l="0" t="0" r="0" b="0"/>
             <wp:wrapSquare wrapText="largest"/>
-            <wp:docPr id="19" name="Imagen8" descr=""/>
+            <wp:docPr id="18" name="Imagen8" descr=""/>
             <wp:cNvGraphicFramePr>
               <a:graphicFrameLocks xmlns:a="http://schemas.openxmlformats.org/drawingml/2006/main" noChangeAspect="1"/>
             </wp:cNvGraphicFramePr>
@@ -2347,13 +2264,13 @@
               <a:graphicData uri="http://schemas.openxmlformats.org/drawingml/2006/picture">
                 <pic:pic xmlns:pic="http://schemas.openxmlformats.org/drawingml/2006/picture">
                   <pic:nvPicPr>
-                    <pic:cNvPr id="19" name="Imagen8" descr=""/>
+                    <pic:cNvPr id="18" name="Imagen8" descr=""/>
                     <pic:cNvPicPr>
                       <a:picLocks noChangeAspect="1" noChangeArrowheads="1"/>
                     </pic:cNvPicPr>
                   </pic:nvPicPr>
                   <pic:blipFill>
-                    <a:blip r:embed="rId20"/>
+                    <a:blip r:embed="rId19"/>
                     <a:stretch>
                       <a:fillRect/>
                     </a:stretch>
@@ -2436,7 +2353,7 @@
       <w:r>
         <w:rPr/>
         <w:drawing>
-          <wp:anchor behindDoc="0" distT="0" distB="0" distL="0" distR="0" simplePos="0" locked="0" layoutInCell="1" allowOverlap="1" relativeHeight="7">
+          <wp:anchor behindDoc="0" distT="0" distB="0" distL="0" distR="0" simplePos="0" locked="0" layoutInCell="1" allowOverlap="1" relativeHeight="5">
             <wp:simplePos x="0" y="0"/>
             <wp:positionH relativeFrom="column">
               <wp:align>center</wp:align>
@@ -2447,7 +2364,7 @@
             <wp:extent cx="5337175" cy="2161540"/>
             <wp:effectExtent l="0" t="0" r="0" b="0"/>
             <wp:wrapSquare wrapText="largest"/>
-            <wp:docPr id="20" name="Imagen3" descr=""/>
+            <wp:docPr id="19" name="Imagen3" descr=""/>
             <wp:cNvGraphicFramePr>
               <a:graphicFrameLocks xmlns:a="http://schemas.openxmlformats.org/drawingml/2006/main" noChangeAspect="1"/>
             </wp:cNvGraphicFramePr>
@@ -2455,13 +2372,13 @@
               <a:graphicData uri="http://schemas.openxmlformats.org/drawingml/2006/picture">
                 <pic:pic xmlns:pic="http://schemas.openxmlformats.org/drawingml/2006/picture">
                   <pic:nvPicPr>
-                    <pic:cNvPr id="20" name="Imagen3" descr=""/>
+                    <pic:cNvPr id="19" name="Imagen3" descr=""/>
                     <pic:cNvPicPr>
                       <a:picLocks noChangeAspect="1" noChangeArrowheads="1"/>
                     </pic:cNvPicPr>
                   </pic:nvPicPr>
                   <pic:blipFill>
-                    <a:blip r:embed="rId21"/>
+                    <a:blip r:embed="rId20"/>
                     <a:stretch>
                       <a:fillRect/>
                     </a:stretch>
@@ -3696,6 +3613,156 @@
       <w:lang w:val="es-ES" w:eastAsia="es-ES" w:bidi="es-ES"/>
     </w:rPr>
   </w:style>
+  <w:style w:type="character" w:styleId="ListLabel64">
+    <w:name w:val="ListLabel 64"/>
+    <w:qFormat/>
+    <w:rPr>
+      <w:rFonts w:cs="Symbol"/>
+      <w:w w:val="100"/>
+      <w:sz w:val="24"/>
+      <w:szCs w:val="24"/>
+      <w:lang w:val="es-ES" w:eastAsia="es-ES" w:bidi="es-ES"/>
+    </w:rPr>
+  </w:style>
+  <w:style w:type="character" w:styleId="ListLabel65">
+    <w:name w:val="ListLabel 65"/>
+    <w:qFormat/>
+    <w:rPr>
+      <w:rFonts w:cs="Symbol"/>
+      <w:lang w:val="es-ES" w:eastAsia="es-ES" w:bidi="es-ES"/>
+    </w:rPr>
+  </w:style>
+  <w:style w:type="character" w:styleId="ListLabel66">
+    <w:name w:val="ListLabel 66"/>
+    <w:qFormat/>
+    <w:rPr>
+      <w:rFonts w:cs="Symbol"/>
+      <w:lang w:val="es-ES" w:eastAsia="es-ES" w:bidi="es-ES"/>
+    </w:rPr>
+  </w:style>
+  <w:style w:type="character" w:styleId="ListLabel67">
+    <w:name w:val="ListLabel 67"/>
+    <w:qFormat/>
+    <w:rPr>
+      <w:rFonts w:cs="Symbol"/>
+      <w:lang w:val="es-ES" w:eastAsia="es-ES" w:bidi="es-ES"/>
+    </w:rPr>
+  </w:style>
+  <w:style w:type="character" w:styleId="ListLabel68">
+    <w:name w:val="ListLabel 68"/>
+    <w:qFormat/>
+    <w:rPr>
+      <w:rFonts w:cs="Symbol"/>
+      <w:lang w:val="es-ES" w:eastAsia="es-ES" w:bidi="es-ES"/>
+    </w:rPr>
+  </w:style>
+  <w:style w:type="character" w:styleId="ListLabel69">
+    <w:name w:val="ListLabel 69"/>
+    <w:qFormat/>
+    <w:rPr>
+      <w:rFonts w:cs="Symbol"/>
+      <w:lang w:val="es-ES" w:eastAsia="es-ES" w:bidi="es-ES"/>
+    </w:rPr>
+  </w:style>
+  <w:style w:type="character" w:styleId="ListLabel70">
+    <w:name w:val="ListLabel 70"/>
+    <w:qFormat/>
+    <w:rPr>
+      <w:rFonts w:cs="Symbol"/>
+      <w:lang w:val="es-ES" w:eastAsia="es-ES" w:bidi="es-ES"/>
+    </w:rPr>
+  </w:style>
+  <w:style w:type="character" w:styleId="ListLabel71">
+    <w:name w:val="ListLabel 71"/>
+    <w:qFormat/>
+    <w:rPr>
+      <w:rFonts w:cs="Symbol"/>
+      <w:lang w:val="es-ES" w:eastAsia="es-ES" w:bidi="es-ES"/>
+    </w:rPr>
+  </w:style>
+  <w:style w:type="character" w:styleId="ListLabel72">
+    <w:name w:val="ListLabel 72"/>
+    <w:qFormat/>
+    <w:rPr>
+      <w:rFonts w:cs="Symbol"/>
+      <w:lang w:val="es-ES" w:eastAsia="es-ES" w:bidi="es-ES"/>
+    </w:rPr>
+  </w:style>
+  <w:style w:type="character" w:styleId="ListLabel73">
+    <w:name w:val="ListLabel 73"/>
+    <w:qFormat/>
+    <w:rPr>
+      <w:rFonts w:cs="Symbol"/>
+      <w:w w:val="100"/>
+      <w:sz w:val="24"/>
+      <w:szCs w:val="24"/>
+      <w:lang w:val="es-ES" w:eastAsia="es-ES" w:bidi="es-ES"/>
+    </w:rPr>
+  </w:style>
+  <w:style w:type="character" w:styleId="ListLabel74">
+    <w:name w:val="ListLabel 74"/>
+    <w:qFormat/>
+    <w:rPr>
+      <w:rFonts w:cs="Symbol"/>
+      <w:lang w:val="es-ES" w:eastAsia="es-ES" w:bidi="es-ES"/>
+    </w:rPr>
+  </w:style>
+  <w:style w:type="character" w:styleId="ListLabel75">
+    <w:name w:val="ListLabel 75"/>
+    <w:qFormat/>
+    <w:rPr>
+      <w:rFonts w:cs="Symbol"/>
+      <w:lang w:val="es-ES" w:eastAsia="es-ES" w:bidi="es-ES"/>
+    </w:rPr>
+  </w:style>
+  <w:style w:type="character" w:styleId="ListLabel76">
+    <w:name w:val="ListLabel 76"/>
+    <w:qFormat/>
+    <w:rPr>
+      <w:rFonts w:cs="Symbol"/>
+      <w:lang w:val="es-ES" w:eastAsia="es-ES" w:bidi="es-ES"/>
+    </w:rPr>
+  </w:style>
+  <w:style w:type="character" w:styleId="ListLabel77">
+    <w:name w:val="ListLabel 77"/>
+    <w:qFormat/>
+    <w:rPr>
+      <w:rFonts w:cs="Symbol"/>
+      <w:lang w:val="es-ES" w:eastAsia="es-ES" w:bidi="es-ES"/>
+    </w:rPr>
+  </w:style>
+  <w:style w:type="character" w:styleId="ListLabel78">
+    <w:name w:val="ListLabel 78"/>
+    <w:qFormat/>
+    <w:rPr>
+      <w:rFonts w:cs="Symbol"/>
+      <w:lang w:val="es-ES" w:eastAsia="es-ES" w:bidi="es-ES"/>
+    </w:rPr>
+  </w:style>
+  <w:style w:type="character" w:styleId="ListLabel79">
+    <w:name w:val="ListLabel 79"/>
+    <w:qFormat/>
+    <w:rPr>
+      <w:rFonts w:cs="Symbol"/>
+      <w:lang w:val="es-ES" w:eastAsia="es-ES" w:bidi="es-ES"/>
+    </w:rPr>
+  </w:style>
+  <w:style w:type="character" w:styleId="ListLabel80">
+    <w:name w:val="ListLabel 80"/>
+    <w:qFormat/>
+    <w:rPr>
+      <w:rFonts w:cs="Symbol"/>
+      <w:lang w:val="es-ES" w:eastAsia="es-ES" w:bidi="es-ES"/>
+    </w:rPr>
+  </w:style>
+  <w:style w:type="character" w:styleId="ListLabel81">
+    <w:name w:val="ListLabel 81"/>
+    <w:qFormat/>
+    <w:rPr>
+      <w:rFonts w:cs="Symbol"/>
+      <w:lang w:val="es-ES" w:eastAsia="es-ES" w:bidi="es-ES"/>
+    </w:rPr>
+  </w:style>
   <w:style w:type="paragraph" w:styleId="Ttulo" w:customStyle="1">
     <w:name w:val="Título"/>
     <w:basedOn w:val="Normal"/>

</xml_diff>